<commit_message>
Upload before laptop repart
</commit_message>
<xml_diff>
--- a/Notes/Bio Notes.docx
+++ b/Notes/Bio Notes.docx
@@ -190,6 +190,191 @@
           <w:lang w:val="en-US"/>
         </w:rPr>
         <w:t>How dense are the Mesenchyme cells packed compared to the epithelial cells? They seem to be less densely packed than E-cells, which mean the lambda discrepancy makes sense.</w:t>
+      </w:r>
+    </w:p>
+    <w:p>
+      <w:pPr>
+        <w:pStyle w:val="Listeafsnit"/>
+        <w:numPr>
+          <w:ilvl w:val="0"/>
+          <w:numId w:val="1"/>
+        </w:numPr>
+        <w:rPr>
+          <w:lang w:val="en-US"/>
+        </w:rPr>
+      </w:pPr>
+      <w:r>
+        <w:rPr>
+          <w:b/>
+          <w:bCs/>
+          <w:lang w:val="en-US"/>
+        </w:rPr>
+        <w:t>Somatic cells</w:t>
+      </w:r>
+      <w:r>
+        <w:rPr>
+          <w:lang w:val="en-US"/>
+        </w:rPr>
+        <w:t>: Cells in the body other than sperm and eggs</w:t>
+      </w:r>
+    </w:p>
+    <w:p>
+      <w:pPr>
+        <w:pStyle w:val="Listeafsnit"/>
+        <w:numPr>
+          <w:ilvl w:val="0"/>
+          <w:numId w:val="1"/>
+        </w:numPr>
+        <w:rPr>
+          <w:lang w:val="en-US"/>
+        </w:rPr>
+      </w:pPr>
+      <w:r>
+        <w:rPr>
+          <w:b/>
+          <w:bCs/>
+          <w:lang w:val="en-US"/>
+        </w:rPr>
+        <w:t>Human pluripotent stem cells</w:t>
+      </w:r>
+      <w:r>
+        <w:rPr>
+          <w:lang w:val="en-US"/>
+        </w:rPr>
+        <w:t xml:space="preserve"> </w:t>
+      </w:r>
+      <w:r>
+        <w:rPr>
+          <w:b/>
+          <w:bCs/>
+          <w:lang w:val="en-US"/>
+        </w:rPr>
+        <w:t>(</w:t>
+      </w:r>
+      <w:proofErr w:type="spellStart"/>
+      <w:r>
+        <w:rPr>
+          <w:b/>
+          <w:bCs/>
+          <w:lang w:val="en-US"/>
+        </w:rPr>
+        <w:t>hPCs</w:t>
+      </w:r>
+      <w:proofErr w:type="spellEnd"/>
+      <w:r>
+        <w:rPr>
+          <w:lang w:val="en-US"/>
+        </w:rPr>
+        <w:t xml:space="preserve">): </w:t>
+      </w:r>
+      <w:r>
+        <w:rPr>
+          <w:lang w:val="en-US"/>
+        </w:rPr>
+        <w:t>Human pluripotent stem cells (</w:t>
+      </w:r>
+      <w:proofErr w:type="spellStart"/>
+      <w:r>
+        <w:rPr>
+          <w:lang w:val="en-US"/>
+        </w:rPr>
+        <w:t>hPSCs</w:t>
+      </w:r>
+      <w:proofErr w:type="spellEnd"/>
+      <w:r>
+        <w:rPr>
+          <w:lang w:val="en-US"/>
+        </w:rPr>
+        <w:t>), which include human embryonic stem cells (</w:t>
+      </w:r>
+      <w:proofErr w:type="spellStart"/>
+      <w:r>
+        <w:rPr>
+          <w:lang w:val="en-US"/>
+        </w:rPr>
+        <w:t>hESCs</w:t>
+      </w:r>
+      <w:proofErr w:type="spellEnd"/>
+      <w:r>
+        <w:rPr>
+          <w:lang w:val="en-US"/>
+        </w:rPr>
+        <w:t>) and human induced pluripotent stem cells (</w:t>
+      </w:r>
+      <w:proofErr w:type="spellStart"/>
+      <w:r>
+        <w:rPr>
+          <w:lang w:val="en-US"/>
+        </w:rPr>
+        <w:t>hiPSCs</w:t>
+      </w:r>
+      <w:proofErr w:type="spellEnd"/>
+      <w:r>
+        <w:rPr>
+          <w:lang w:val="en-US"/>
+        </w:rPr>
+        <w:t>), can self-renew indefinitely in culture while maintaining the ability to become almost any cell type in the human body</w:t>
+      </w:r>
+      <w:r>
+        <w:rPr>
+          <w:lang w:val="en-US"/>
+        </w:rPr>
+        <w:t xml:space="preserve"> (</w:t>
+      </w:r>
+      <w:hyperlink r:id="rId5" w:anchor="R131" w:history="1">
+        <w:r>
+          <w:rPr>
+            <w:rStyle w:val="Hyperlink"/>
+            <w:lang w:val="en-US"/>
+          </w:rPr>
+          <w:t>Takahashi et al., 2007</w:t>
+        </w:r>
+      </w:hyperlink>
+      <w:r>
+        <w:rPr>
+          <w:lang w:val="en-US"/>
+        </w:rPr>
+        <w:t>)</w:t>
+      </w:r>
+    </w:p>
+    <w:p>
+      <w:pPr>
+        <w:pStyle w:val="Overskrift2"/>
+        <w:rPr>
+          <w:lang w:val="en-US"/>
+        </w:rPr>
+      </w:pPr>
+      <w:r>
+        <w:rPr>
+          <w:lang w:val="en-US"/>
+        </w:rPr>
+        <w:t>Organ stuff explanations:</w:t>
+      </w:r>
+    </w:p>
+    <w:p>
+      <w:pPr>
+        <w:pStyle w:val="Listeafsnit"/>
+        <w:numPr>
+          <w:ilvl w:val="0"/>
+          <w:numId w:val="1"/>
+        </w:numPr>
+        <w:rPr>
+          <w:lang w:val="en-US"/>
+        </w:rPr>
+      </w:pPr>
+      <w:r>
+        <w:rPr>
+          <w:b/>
+          <w:bCs/>
+          <w:lang w:val="en-US"/>
+        </w:rPr>
+        <w:t xml:space="preserve">Mesonephric / Wolffian duct: </w:t>
+      </w:r>
+      <w:r>
+        <w:rPr>
+          <w:lang w:val="en-US"/>
+        </w:rPr>
+        <w:t xml:space="preserve"> Duct that develops early in human embryonic development and connects the early primitive kidney-types to the cloaca. From here the ureteric bud springs, which develops into a conduit for urine drainage.</w:t>
       </w:r>
     </w:p>
     <w:p>
@@ -237,7 +422,7 @@
                     </pic:cNvPicPr>
                   </pic:nvPicPr>
                   <pic:blipFill>
-                    <a:blip r:embed="rId5" cstate="print">
+                    <a:blip r:embed="rId6" cstate="print">
                       <a:extLst>
                         <a:ext uri="{28A0092B-C50C-407E-A947-70E740481C1C}">
                           <a14:useLocalDpi xmlns:a14="http://schemas.microsoft.com/office/drawing/2010/main" val="0"/>
@@ -280,6 +465,12 @@
         </w:rPr>
         <w:t>Nephrons</w:t>
       </w:r>
+      <w:r>
+        <w:rPr>
+          <w:lang w:val="en-US"/>
+        </w:rPr>
+        <w:tab/>
+      </w:r>
     </w:p>
     <w:p>
       <w:pPr>
@@ -595,6 +786,7 @@
           <w:bCs/>
           <w:lang w:val="en-US"/>
         </w:rPr>
+        <w:lastRenderedPageBreak/>
         <w:t>Collecting tubule</w:t>
       </w:r>
       <w:r>
@@ -609,6 +801,420 @@
         </w:rPr>
         <w:t xml:space="preserve"> Multiple nephrons feed into the same tubule in the end.</w:t>
       </w:r>
+    </w:p>
+    <w:p>
+      <w:pPr>
+        <w:pStyle w:val="Overskrift2"/>
+        <w:rPr>
+          <w:lang w:val="en-US"/>
+        </w:rPr>
+      </w:pPr>
+      <w:r>
+        <w:rPr>
+          <w:lang w:val="en-US"/>
+        </w:rPr>
+        <w:t>In Vivo Kidney Development</w:t>
+      </w:r>
+    </w:p>
+    <w:p>
+      <w:pPr>
+        <w:pStyle w:val="Listeafsnit"/>
+        <w:numPr>
+          <w:ilvl w:val="0"/>
+          <w:numId w:val="1"/>
+        </w:numPr>
+        <w:rPr>
+          <w:lang w:val="en-US"/>
+        </w:rPr>
+      </w:pPr>
+      <w:r>
+        <w:rPr>
+          <w:b/>
+          <w:bCs/>
+          <w:lang w:val="en-US"/>
+        </w:rPr>
+        <w:t>Overall kidney development:</w:t>
+      </w:r>
+    </w:p>
+    <w:p>
+      <w:pPr>
+        <w:pStyle w:val="Listeafsnit"/>
+        <w:numPr>
+          <w:ilvl w:val="1"/>
+          <w:numId w:val="1"/>
+        </w:numPr>
+        <w:rPr>
+          <w:lang w:val="en-US"/>
+        </w:rPr>
+      </w:pPr>
+      <w:r>
+        <w:rPr>
+          <w:b/>
+          <w:bCs/>
+          <w:lang w:val="en-US"/>
+        </w:rPr>
+        <w:t>Pronephros</w:t>
+      </w:r>
+      <w:r>
+        <w:rPr>
+          <w:b/>
+          <w:bCs/>
+          <w:lang w:val="en-US"/>
+        </w:rPr>
+        <w:t xml:space="preserve">: </w:t>
+      </w:r>
+      <w:r>
+        <w:rPr>
+          <w:lang w:val="en-US"/>
+        </w:rPr>
+        <w:t xml:space="preserve">Pronephros develops in day 22 of gestation. Epithelial in </w:t>
+      </w:r>
+      <w:proofErr w:type="spellStart"/>
+      <w:r>
+        <w:rPr>
+          <w:lang w:val="en-US"/>
+        </w:rPr>
+        <w:t>tubuli</w:t>
+      </w:r>
+      <w:proofErr w:type="spellEnd"/>
+      <w:r>
+        <w:rPr>
+          <w:lang w:val="en-US"/>
+        </w:rPr>
+        <w:t xml:space="preserve"> called </w:t>
+      </w:r>
+      <w:proofErr w:type="spellStart"/>
+      <w:r>
+        <w:rPr>
+          <w:lang w:val="en-US"/>
+        </w:rPr>
+        <w:t>nephrotomes</w:t>
+      </w:r>
+      <w:proofErr w:type="spellEnd"/>
+      <w:r>
+        <w:rPr>
+          <w:lang w:val="en-US"/>
+        </w:rPr>
+        <w:t xml:space="preserve">, which connects to pronephric duct, (which later develops into the </w:t>
+      </w:r>
+      <w:proofErr w:type="spellStart"/>
+      <w:r>
+        <w:rPr>
+          <w:lang w:val="en-US"/>
+        </w:rPr>
+        <w:t>mesonepric</w:t>
+      </w:r>
+      <w:proofErr w:type="spellEnd"/>
+      <w:r>
+        <w:rPr>
+          <w:lang w:val="en-US"/>
+        </w:rPr>
+        <w:t xml:space="preserve"> duct (</w:t>
+      </w:r>
+      <w:proofErr w:type="spellStart"/>
+      <w:r>
+        <w:rPr>
+          <w:lang w:val="en-US"/>
+        </w:rPr>
+        <w:t>Wollfian</w:t>
+      </w:r>
+      <w:proofErr w:type="spellEnd"/>
+      <w:r>
+        <w:rPr>
+          <w:lang w:val="en-US"/>
+        </w:rPr>
+        <w:t xml:space="preserve"> </w:t>
+      </w:r>
+      <w:proofErr w:type="spellStart"/>
+      <w:r>
+        <w:rPr>
+          <w:lang w:val="en-US"/>
+        </w:rPr>
+        <w:t>fuct</w:t>
+      </w:r>
+      <w:proofErr w:type="spellEnd"/>
+      <w:r>
+        <w:rPr>
+          <w:lang w:val="en-US"/>
+        </w:rPr>
+        <w:t>))</w:t>
+      </w:r>
+    </w:p>
+    <w:p>
+      <w:pPr>
+        <w:pStyle w:val="Listeafsnit"/>
+        <w:numPr>
+          <w:ilvl w:val="1"/>
+          <w:numId w:val="1"/>
+        </w:numPr>
+        <w:rPr>
+          <w:lang w:val="en-US"/>
+        </w:rPr>
+      </w:pPr>
+      <w:r>
+        <w:rPr>
+          <w:b/>
+          <w:bCs/>
+          <w:lang w:val="en-US"/>
+        </w:rPr>
+        <w:t xml:space="preserve"> </w:t>
+      </w:r>
+      <w:r>
+        <w:rPr>
+          <w:b/>
+          <w:bCs/>
+          <w:lang w:val="en-US"/>
+        </w:rPr>
+        <w:sym w:font="Wingdings" w:char="F0E0"/>
+      </w:r>
+      <w:r>
+        <w:rPr>
+          <w:b/>
+          <w:bCs/>
+          <w:lang w:val="en-US"/>
+        </w:rPr>
+        <w:t xml:space="preserve"> Mesonephros</w:t>
+      </w:r>
+      <w:r>
+        <w:rPr>
+          <w:b/>
+          <w:bCs/>
+          <w:lang w:val="en-US"/>
+        </w:rPr>
+        <w:t xml:space="preserve">: </w:t>
+      </w:r>
+      <w:r>
+        <w:rPr>
+          <w:lang w:val="en-US"/>
+        </w:rPr>
+        <w:t xml:space="preserve">Nephron-like formations on the mesonephric duct, which leads to the cloaca. </w:t>
+      </w:r>
+    </w:p>
+    <w:p>
+      <w:pPr>
+        <w:pStyle w:val="Listeafsnit"/>
+        <w:numPr>
+          <w:ilvl w:val="1"/>
+          <w:numId w:val="1"/>
+        </w:numPr>
+        <w:rPr>
+          <w:lang w:val="en-US"/>
+        </w:rPr>
+      </w:pPr>
+      <w:r>
+        <w:rPr>
+          <w:b/>
+          <w:bCs/>
+          <w:lang w:val="en-US"/>
+        </w:rPr>
+        <w:sym w:font="Wingdings" w:char="F0E0"/>
+      </w:r>
+      <w:r>
+        <w:rPr>
+          <w:b/>
+          <w:bCs/>
+          <w:lang w:val="en-US"/>
+        </w:rPr>
+        <w:t xml:space="preserve"> Metanephros</w:t>
+      </w:r>
+      <w:r>
+        <w:rPr>
+          <w:b/>
+          <w:bCs/>
+          <w:lang w:val="en-US"/>
+        </w:rPr>
+        <w:t>:</w:t>
+      </w:r>
+      <w:r>
+        <w:rPr>
+          <w:lang w:val="en-US"/>
+        </w:rPr>
+        <w:t xml:space="preserve"> </w:t>
+      </w:r>
+      <w:r>
+        <w:rPr>
+          <w:lang w:val="en-US"/>
+        </w:rPr>
+        <w:t>Permanent kidney in humans</w:t>
+      </w:r>
+    </w:p>
+    <w:p>
+      <w:pPr>
+        <w:pStyle w:val="Listeafsnit"/>
+        <w:numPr>
+          <w:ilvl w:val="2"/>
+          <w:numId w:val="1"/>
+        </w:numPr>
+        <w:rPr>
+          <w:lang w:val="en-US"/>
+        </w:rPr>
+      </w:pPr>
+      <w:r>
+        <w:rPr>
+          <w:lang w:val="en-US"/>
+        </w:rPr>
+        <w:t>5th week of gestation: Ureteric buds develop on mesonephric duct near its attachment to the cloaca.</w:t>
+      </w:r>
+    </w:p>
+    <w:p>
+      <w:pPr>
+        <w:pStyle w:val="Listeafsnit"/>
+        <w:numPr>
+          <w:ilvl w:val="2"/>
+          <w:numId w:val="1"/>
+        </w:numPr>
+        <w:rPr>
+          <w:lang w:val="en-US"/>
+        </w:rPr>
+      </w:pPr>
+      <w:r>
+        <w:rPr>
+          <w:lang w:val="en-US"/>
+        </w:rPr>
+        <w:t>Ureteric stalk grows long and begins to branch to form the collecting duct system of the kidney.</w:t>
+      </w:r>
+    </w:p>
+    <w:p>
+      <w:pPr>
+        <w:pStyle w:val="Listeafsnit"/>
+        <w:numPr>
+          <w:ilvl w:val="2"/>
+          <w:numId w:val="1"/>
+        </w:numPr>
+        <w:rPr>
+          <w:lang w:val="en-US"/>
+        </w:rPr>
+      </w:pPr>
+      <w:r>
+        <w:rPr>
+          <w:lang w:val="en-US"/>
+        </w:rPr>
+        <w:t xml:space="preserve">Undifferentiated mesenchyme cells (Mesoderm) </w:t>
+      </w:r>
+      <w:r>
+        <w:rPr>
+          <w:lang w:val="en-US"/>
+        </w:rPr>
+        <w:t>come</w:t>
+      </w:r>
+      <w:r>
+        <w:rPr>
+          <w:lang w:val="en-US"/>
+        </w:rPr>
+        <w:t xml:space="preserve"> into contact with tips of the branching ureteric buds </w:t>
+      </w:r>
+      <w:r>
+        <w:rPr>
+          <w:lang w:val="en-US"/>
+        </w:rPr>
+        <w:t xml:space="preserve">which induces differentiation in the </w:t>
+      </w:r>
+      <w:r>
+        <w:rPr>
+          <w:lang w:val="en-US"/>
+        </w:rPr>
+        <w:t>mesenchyme cells to form renal tubules.</w:t>
+      </w:r>
+    </w:p>
+    <w:p>
+      <w:pPr>
+        <w:pStyle w:val="Listeafsnit"/>
+        <w:numPr>
+          <w:ilvl w:val="2"/>
+          <w:numId w:val="1"/>
+        </w:numPr>
+        <w:rPr>
+          <w:lang w:val="en-US"/>
+        </w:rPr>
+      </w:pPr>
+      <w:r>
+        <w:rPr>
+          <w:lang w:val="en-US"/>
+        </w:rPr>
+        <w:t xml:space="preserve">Renal tubules grow </w:t>
+      </w:r>
+      <w:r>
+        <w:rPr>
+          <w:lang w:val="en-US"/>
+        </w:rPr>
+        <w:sym w:font="Wingdings" w:char="F0E0"/>
+      </w:r>
+      <w:r>
+        <w:rPr>
+          <w:lang w:val="en-US"/>
+        </w:rPr>
+        <w:t xml:space="preserve"> Join with connecting tubules (the branching ureteric bud)</w:t>
+      </w:r>
+    </w:p>
+    <w:p>
+      <w:pPr>
+        <w:pStyle w:val="Overskrift2"/>
+        <w:rPr>
+          <w:lang w:val="en-US"/>
+        </w:rPr>
+      </w:pPr>
+      <w:r>
+        <w:rPr>
+          <w:lang w:val="en-US"/>
+        </w:rPr>
+        <w:t>In Vivo Nephron genesis</w:t>
+      </w:r>
+    </w:p>
+    <w:p>
+      <w:pPr>
+        <w:pStyle w:val="Listeafsnit"/>
+        <w:numPr>
+          <w:ilvl w:val="0"/>
+          <w:numId w:val="1"/>
+        </w:numPr>
+        <w:rPr>
+          <w:lang w:val="en-US"/>
+        </w:rPr>
+      </w:pPr>
+    </w:p>
+    <w:p>
+      <w:pPr>
+        <w:pStyle w:val="Overskrift2"/>
+        <w:rPr>
+          <w:lang w:val="en-US"/>
+        </w:rPr>
+      </w:pPr>
+      <w:r>
+        <w:rPr>
+          <w:lang w:val="en-US"/>
+        </w:rPr>
+        <w:t>Organoids</w:t>
+      </w:r>
+    </w:p>
+    <w:p>
+      <w:pPr>
+        <w:pStyle w:val="Listeafsnit"/>
+        <w:numPr>
+          <w:ilvl w:val="0"/>
+          <w:numId w:val="1"/>
+        </w:numPr>
+        <w:rPr>
+          <w:lang w:val="en-US"/>
+        </w:rPr>
+      </w:pPr>
+      <w:r>
+        <w:rPr>
+          <w:lang w:val="en-US"/>
+        </w:rPr>
+        <w:t>Organoid refers to a “cellular model of an organ” (“What can we learn from kidney organoids)</w:t>
+      </w:r>
+    </w:p>
+    <w:p>
+      <w:pPr>
+        <w:pStyle w:val="Listeafsnit"/>
+        <w:numPr>
+          <w:ilvl w:val="0"/>
+          <w:numId w:val="1"/>
+        </w:numPr>
+        <w:rPr>
+          <w:lang w:val="en-US"/>
+        </w:rPr>
+      </w:pPr>
     </w:p>
     <w:p>
       <w:pPr>
@@ -1394,7 +2000,6 @@
   <w:style w:type="character" w:default="1" w:styleId="Standardskrifttypeiafsnit">
     <w:name w:val="Default Paragraph Font"/>
     <w:uiPriority w:val="1"/>
-    <w:semiHidden/>
     <w:unhideWhenUsed/>
   </w:style>
   <w:style w:type="table" w:default="1" w:styleId="Tabel-Normal">
@@ -1705,6 +2310,29 @@
       <w:smallCaps/>
       <w:color w:val="0F4761" w:themeColor="accent1" w:themeShade="BF"/>
       <w:spacing w:val="5"/>
+    </w:rPr>
+  </w:style>
+  <w:style w:type="character" w:styleId="Hyperlink">
+    <w:name w:val="Hyperlink"/>
+    <w:basedOn w:val="Standardskrifttypeiafsnit"/>
+    <w:uiPriority w:val="99"/>
+    <w:unhideWhenUsed/>
+    <w:rsid w:val="004B0613"/>
+    <w:rPr>
+      <w:color w:val="467886" w:themeColor="hyperlink"/>
+      <w:u w:val="single"/>
+    </w:rPr>
+  </w:style>
+  <w:style w:type="character" w:styleId="Ulstomtale">
+    <w:name w:val="Unresolved Mention"/>
+    <w:basedOn w:val="Standardskrifttypeiafsnit"/>
+    <w:uiPriority w:val="99"/>
+    <w:semiHidden/>
+    <w:unhideWhenUsed/>
+    <w:rsid w:val="004B0613"/>
+    <w:rPr>
+      <w:color w:val="605E5C"/>
+      <w:shd w:val="clear" w:color="auto" w:fill="E1DFDD"/>
     </w:rPr>
   </w:style>
 </w:styles>

</xml_diff>